<commit_message>
up 23h / 18/ 7/22
</commit_message>
<xml_diff>
--- a/DATN_LVT.docx
+++ b/DATN_LVT.docx
@@ -22076,6 +22076,9 @@
         <w:jc w:val="center"/>
       </w:pPr>
       <w:r>
+        <w:rPr>
+          <w:noProof/>
+        </w:rPr>
         <w:lastRenderedPageBreak/>
         <w:drawing>
           <wp:inline distT="0" distB="0" distL="0" distR="0" wp14:anchorId="1462907F" wp14:editId="244E1488">
@@ -22171,6 +22174,9 @@
         <w:jc w:val="center"/>
       </w:pPr>
       <w:r>
+        <w:rPr>
+          <w:noProof/>
+        </w:rPr>
         <w:drawing>
           <wp:inline distT="0" distB="0" distL="0" distR="0" wp14:anchorId="428414D4" wp14:editId="0B3C308E">
             <wp:extent cx="4224213" cy="3280996"/>
@@ -22327,6 +22333,9 @@
         <w:jc w:val="center"/>
       </w:pPr>
       <w:r>
+        <w:rPr>
+          <w:noProof/>
+        </w:rPr>
         <w:drawing>
           <wp:inline distT="0" distB="0" distL="0" distR="0" wp14:anchorId="1BF1AE2C" wp14:editId="4D001610">
             <wp:extent cx="2910177" cy="4135875"/>
@@ -23464,6 +23473,9 @@
         <w:jc w:val="center"/>
       </w:pPr>
       <w:r>
+        <w:rPr>
+          <w:noProof/>
+        </w:rPr>
         <w:drawing>
           <wp:inline distT="0" distB="0" distL="0" distR="0" wp14:anchorId="33B695F4" wp14:editId="2E1D489E">
             <wp:extent cx="4009524" cy="3047619"/>
@@ -24387,13 +24399,7 @@
           <w:lang w:val="vi-VN"/>
         </w:rPr>
         <w:lastRenderedPageBreak/>
-        <w:t xml:space="preserve">( Dấu “;” ở đây chỉ dùng để phân biệt các phần tử trong </w:t>
-      </w:r>
-      <w:r>
-        <w:rPr>
-          <w:lang w:val="vi-VN"/>
-        </w:rPr>
-        <w:t xml:space="preserve">bảng </w:t>
+        <w:t xml:space="preserve">( Dấu “;” ở đây chỉ dùng để phân biệt các phần tử trong bảng </w:t>
       </w:r>
       <w:r>
         <w:rPr>
@@ -24481,10 +24487,10 @@
           <w:noProof/>
         </w:rPr>
         <w:drawing>
-          <wp:inline distT="0" distB="0" distL="0" distR="0" wp14:anchorId="3ACE27AE" wp14:editId="11D50F23">
-            <wp:extent cx="5375275" cy="9076055"/>
+          <wp:inline distT="0" distB="0" distL="0" distR="0" wp14:anchorId="2408FFB1" wp14:editId="0845F86E">
+            <wp:extent cx="5525135" cy="9076055"/>
             <wp:effectExtent l="0" t="0" r="0" b="0"/>
-            <wp:docPr id="35" name="Hình ảnh 35"/>
+            <wp:docPr id="4" name="Hình ảnh 4"/>
             <wp:cNvGraphicFramePr>
               <a:graphicFrameLocks xmlns:a="http://schemas.openxmlformats.org/drawingml/2006/main" noChangeAspect="1"/>
             </wp:cNvGraphicFramePr>
@@ -24504,7 +24510,7 @@
                   <pic:spPr>
                     <a:xfrm>
                       <a:off x="0" y="0"/>
-                      <a:ext cx="5375275" cy="9076055"/>
+                      <a:ext cx="5525135" cy="9076055"/>
                     </a:xfrm>
                     <a:prstGeom prst="rect">
                       <a:avLst/>
@@ -24703,6 +24709,9 @@
         <w:jc w:val="center"/>
       </w:pPr>
       <w:r>
+        <w:rPr>
+          <w:noProof/>
+        </w:rPr>
         <w:lastRenderedPageBreak/>
         <w:drawing>
           <wp:inline distT="0" distB="0" distL="0" distR="0" wp14:anchorId="0A430F51" wp14:editId="49AF4D0C">
@@ -24787,19 +24796,7 @@
         <w:rPr>
           <w:lang w:val="vi-VN"/>
         </w:rPr>
-        <w:t>T</w:t>
-      </w:r>
-      <w:r>
-        <w:rPr>
-          <w:lang w:val="vi-VN"/>
-        </w:rPr>
-        <w:t>huật toán chung tạo ra tệp nguồn</w:t>
-      </w:r>
-      <w:r>
-        <w:rPr>
-          <w:lang w:val="vi-VN"/>
-        </w:rPr>
-        <w:t xml:space="preserve"> nêu trên Hình 3.18 ta sẽ tập trung vào mục (1). Các phần còn lại sẽ được đưa ra ở phần phụ lục.</w:t>
+        <w:t>Thuật toán chung tạo ra tệp nguồn nêu trên Hình 3.18 ta sẽ tập trung vào mục (1). Các phần còn lại sẽ được đưa ra ở phần phụ lục.</w:t>
       </w:r>
     </w:p>
     <w:p>
@@ -24813,6 +24810,579 @@
           <w:lang w:val="vi-VN"/>
         </w:rPr>
         <w:t>Sau đây là thuật toán xử lý các biểu thức ngõ ra:</w:t>
+      </w:r>
+    </w:p>
+    <w:p>
+      <w:pPr>
+        <w:keepNext/>
+      </w:pPr>
+      <w:r>
+        <w:lastRenderedPageBreak/>
+        <w:drawing>
+          <wp:inline distT="0" distB="0" distL="0" distR="0" wp14:anchorId="745CC232" wp14:editId="03D3FE8C">
+            <wp:extent cx="5491842" cy="8582025"/>
+            <wp:effectExtent l="0" t="0" r="0" b="0"/>
+            <wp:docPr id="35" name="Hình ảnh 35"/>
+            <wp:cNvGraphicFramePr>
+              <a:graphicFrameLocks xmlns:a="http://schemas.openxmlformats.org/drawingml/2006/main" noChangeAspect="1"/>
+            </wp:cNvGraphicFramePr>
+            <a:graphic xmlns:a="http://schemas.openxmlformats.org/drawingml/2006/main">
+              <a:graphicData uri="http://schemas.openxmlformats.org/drawingml/2006/picture">
+                <pic:pic xmlns:pic="http://schemas.openxmlformats.org/drawingml/2006/picture">
+                  <pic:nvPicPr>
+                    <pic:cNvPr id="1" name=""/>
+                    <pic:cNvPicPr/>
+                  </pic:nvPicPr>
+                  <pic:blipFill>
+                    <a:blip r:embed="rId70"/>
+                    <a:stretch>
+                      <a:fillRect/>
+                    </a:stretch>
+                  </pic:blipFill>
+                  <pic:spPr>
+                    <a:xfrm>
+                      <a:off x="0" y="0"/>
+                      <a:ext cx="5495059" cy="8587052"/>
+                    </a:xfrm>
+                    <a:prstGeom prst="rect">
+                      <a:avLst/>
+                    </a:prstGeom>
+                  </pic:spPr>
+                </pic:pic>
+              </a:graphicData>
+            </a:graphic>
+          </wp:inline>
+        </w:drawing>
+      </w:r>
+    </w:p>
+    <w:p>
+      <w:pPr>
+        <w:pStyle w:val="Chuthich"/>
+        <w:rPr>
+          <w:lang w:val="vi-VN"/>
+        </w:rPr>
+      </w:pPr>
+      <w:r>
+        <w:t xml:space="preserve">Hình </w:t>
+      </w:r>
+      <w:fldSimple w:instr=" STYLEREF 1 \s ">
+        <w:r>
+          <w:rPr>
+            <w:noProof/>
+          </w:rPr>
+          <w:t>3</w:t>
+        </w:r>
+      </w:fldSimple>
+      <w:r>
+        <w:t>.</w:t>
+      </w:r>
+      <w:fldSimple w:instr=" SEQ Hình \* ARABIC \s 1 ">
+        <w:r>
+          <w:rPr>
+            <w:noProof/>
+          </w:rPr>
+          <w:t>20</w:t>
+        </w:r>
+      </w:fldSimple>
+      <w:r>
+        <w:rPr>
+          <w:lang w:val="vi-VN"/>
+        </w:rPr>
+        <w:t xml:space="preserve"> </w:t>
+      </w:r>
+      <w:r>
+        <w:rPr>
+          <w:lang w:val="vi-VN"/>
+        </w:rPr>
+        <w:t xml:space="preserve">Sơ đồi khối </w:t>
+      </w:r>
+      <w:r>
+        <w:rPr>
+          <w:lang w:val="vi-VN"/>
+        </w:rPr>
+        <w:t>thuật toán xử lý các biểu thức ngõ ra</w:t>
+      </w:r>
+      <w:r>
+        <w:rPr>
+          <w:lang w:val="vi-VN"/>
+        </w:rPr>
+        <w:t xml:space="preserve"> phần 1</w:t>
+      </w:r>
+    </w:p>
+    <w:p>
+      <w:pPr>
+        <w:keepNext/>
+      </w:pPr>
+      <w:r>
+        <w:lastRenderedPageBreak/>
+        <w:drawing>
+          <wp:inline distT="0" distB="0" distL="0" distR="0" wp14:anchorId="6E773890" wp14:editId="25A3E490">
+            <wp:extent cx="5183551" cy="8382000"/>
+            <wp:effectExtent l="0" t="0" r="0" b="0"/>
+            <wp:docPr id="41" name="Hình ảnh 41"/>
+            <wp:cNvGraphicFramePr>
+              <a:graphicFrameLocks xmlns:a="http://schemas.openxmlformats.org/drawingml/2006/main" noChangeAspect="1"/>
+            </wp:cNvGraphicFramePr>
+            <a:graphic xmlns:a="http://schemas.openxmlformats.org/drawingml/2006/main">
+              <a:graphicData uri="http://schemas.openxmlformats.org/drawingml/2006/picture">
+                <pic:pic xmlns:pic="http://schemas.openxmlformats.org/drawingml/2006/picture">
+                  <pic:nvPicPr>
+                    <pic:cNvPr id="1" name=""/>
+                    <pic:cNvPicPr/>
+                  </pic:nvPicPr>
+                  <pic:blipFill>
+                    <a:blip r:embed="rId71"/>
+                    <a:stretch>
+                      <a:fillRect/>
+                    </a:stretch>
+                  </pic:blipFill>
+                  <pic:spPr>
+                    <a:xfrm>
+                      <a:off x="0" y="0"/>
+                      <a:ext cx="5190182" cy="8392723"/>
+                    </a:xfrm>
+                    <a:prstGeom prst="rect">
+                      <a:avLst/>
+                    </a:prstGeom>
+                  </pic:spPr>
+                </pic:pic>
+              </a:graphicData>
+            </a:graphic>
+          </wp:inline>
+        </w:drawing>
+      </w:r>
+    </w:p>
+    <w:p>
+      <w:pPr>
+        <w:pStyle w:val="Chuthich"/>
+        <w:rPr>
+          <w:lang w:val="vi-VN"/>
+        </w:rPr>
+      </w:pPr>
+      <w:r>
+        <w:t xml:space="preserve">Hình </w:t>
+      </w:r>
+      <w:fldSimple w:instr=" STYLEREF 1 \s ">
+        <w:r>
+          <w:rPr>
+            <w:noProof/>
+          </w:rPr>
+          <w:t>3</w:t>
+        </w:r>
+      </w:fldSimple>
+      <w:r>
+        <w:t>.</w:t>
+      </w:r>
+      <w:fldSimple w:instr=" SEQ Hình \* ARABIC \s 1 ">
+        <w:r>
+          <w:rPr>
+            <w:noProof/>
+          </w:rPr>
+          <w:t>21</w:t>
+        </w:r>
+      </w:fldSimple>
+      <w:r>
+        <w:rPr>
+          <w:lang w:val="vi-VN"/>
+        </w:rPr>
+        <w:t xml:space="preserve"> </w:t>
+      </w:r>
+      <w:r>
+        <w:rPr>
+          <w:lang w:val="vi-VN"/>
+        </w:rPr>
+        <w:t xml:space="preserve">Sơ đồi khối thuật toán xử lý các biểu thức ngõ ra phần </w:t>
+      </w:r>
+      <w:r>
+        <w:rPr>
+          <w:lang w:val="vi-VN"/>
+        </w:rPr>
+        <w:t>2</w:t>
+      </w:r>
+    </w:p>
+    <w:p>
+      <w:pPr>
+        <w:keepNext/>
+      </w:pPr>
+      <w:r>
+        <w:lastRenderedPageBreak/>
+        <w:drawing>
+          <wp:inline distT="0" distB="0" distL="0" distR="0" wp14:anchorId="407DD2F2" wp14:editId="526C8439">
+            <wp:extent cx="5155388" cy="8505825"/>
+            <wp:effectExtent l="0" t="0" r="0" b="0"/>
+            <wp:docPr id="43" name="Hình ảnh 43"/>
+            <wp:cNvGraphicFramePr>
+              <a:graphicFrameLocks xmlns:a="http://schemas.openxmlformats.org/drawingml/2006/main" noChangeAspect="1"/>
+            </wp:cNvGraphicFramePr>
+            <a:graphic xmlns:a="http://schemas.openxmlformats.org/drawingml/2006/main">
+              <a:graphicData uri="http://schemas.openxmlformats.org/drawingml/2006/picture">
+                <pic:pic xmlns:pic="http://schemas.openxmlformats.org/drawingml/2006/picture">
+                  <pic:nvPicPr>
+                    <pic:cNvPr id="1" name=""/>
+                    <pic:cNvPicPr/>
+                  </pic:nvPicPr>
+                  <pic:blipFill>
+                    <a:blip r:embed="rId72"/>
+                    <a:stretch>
+                      <a:fillRect/>
+                    </a:stretch>
+                  </pic:blipFill>
+                  <pic:spPr>
+                    <a:xfrm>
+                      <a:off x="0" y="0"/>
+                      <a:ext cx="5159558" cy="8512706"/>
+                    </a:xfrm>
+                    <a:prstGeom prst="rect">
+                      <a:avLst/>
+                    </a:prstGeom>
+                  </pic:spPr>
+                </pic:pic>
+              </a:graphicData>
+            </a:graphic>
+          </wp:inline>
+        </w:drawing>
+      </w:r>
+    </w:p>
+    <w:p>
+      <w:pPr>
+        <w:pStyle w:val="Chuthich"/>
+        <w:rPr>
+          <w:lang w:val="vi-VN"/>
+        </w:rPr>
+      </w:pPr>
+      <w:r>
+        <w:t xml:space="preserve">Hình </w:t>
+      </w:r>
+      <w:fldSimple w:instr=" STYLEREF 1 \s ">
+        <w:r>
+          <w:rPr>
+            <w:noProof/>
+          </w:rPr>
+          <w:t>3</w:t>
+        </w:r>
+      </w:fldSimple>
+      <w:r>
+        <w:t>.</w:t>
+      </w:r>
+      <w:fldSimple w:instr=" SEQ Hình \* ARABIC \s 1 ">
+        <w:r>
+          <w:rPr>
+            <w:noProof/>
+          </w:rPr>
+          <w:t>22</w:t>
+        </w:r>
+      </w:fldSimple>
+      <w:r>
+        <w:rPr>
+          <w:lang w:val="vi-VN"/>
+        </w:rPr>
+        <w:t xml:space="preserve"> </w:t>
+      </w:r>
+      <w:r>
+        <w:rPr>
+          <w:lang w:val="vi-VN"/>
+        </w:rPr>
+        <w:t xml:space="preserve">Sơ đồi khối thuật toán xử lý các biểu thức ngõ ra phần </w:t>
+      </w:r>
+      <w:r>
+        <w:rPr>
+          <w:lang w:val="vi-VN"/>
+        </w:rPr>
+        <w:t>3</w:t>
+      </w:r>
+    </w:p>
+    <w:p>
+      <w:pPr>
+        <w:keepNext/>
+      </w:pPr>
+      <w:r>
+        <w:lastRenderedPageBreak/>
+        <w:drawing>
+          <wp:inline distT="0" distB="0" distL="0" distR="0" wp14:anchorId="3CB25206" wp14:editId="7A3E40A8">
+            <wp:extent cx="5173083" cy="8591550"/>
+            <wp:effectExtent l="0" t="0" r="0" b="0"/>
+            <wp:docPr id="53" name="Hình ảnh 53"/>
+            <wp:cNvGraphicFramePr>
+              <a:graphicFrameLocks xmlns:a="http://schemas.openxmlformats.org/drawingml/2006/main" noChangeAspect="1"/>
+            </wp:cNvGraphicFramePr>
+            <a:graphic xmlns:a="http://schemas.openxmlformats.org/drawingml/2006/main">
+              <a:graphicData uri="http://schemas.openxmlformats.org/drawingml/2006/picture">
+                <pic:pic xmlns:pic="http://schemas.openxmlformats.org/drawingml/2006/picture">
+                  <pic:nvPicPr>
+                    <pic:cNvPr id="1" name=""/>
+                    <pic:cNvPicPr/>
+                  </pic:nvPicPr>
+                  <pic:blipFill>
+                    <a:blip r:embed="rId73"/>
+                    <a:stretch>
+                      <a:fillRect/>
+                    </a:stretch>
+                  </pic:blipFill>
+                  <pic:spPr>
+                    <a:xfrm>
+                      <a:off x="0" y="0"/>
+                      <a:ext cx="5177148" cy="8598302"/>
+                    </a:xfrm>
+                    <a:prstGeom prst="rect">
+                      <a:avLst/>
+                    </a:prstGeom>
+                  </pic:spPr>
+                </pic:pic>
+              </a:graphicData>
+            </a:graphic>
+          </wp:inline>
+        </w:drawing>
+      </w:r>
+    </w:p>
+    <w:p>
+      <w:pPr>
+        <w:pStyle w:val="Chuthich"/>
+        <w:rPr>
+          <w:lang w:val="vi-VN"/>
+        </w:rPr>
+      </w:pPr>
+      <w:r>
+        <w:t xml:space="preserve">Hình </w:t>
+      </w:r>
+      <w:fldSimple w:instr=" STYLEREF 1 \s ">
+        <w:r>
+          <w:rPr>
+            <w:noProof/>
+          </w:rPr>
+          <w:t>3</w:t>
+        </w:r>
+      </w:fldSimple>
+      <w:r>
+        <w:t>.</w:t>
+      </w:r>
+      <w:fldSimple w:instr=" SEQ Hình \* ARABIC \s 1 ">
+        <w:r>
+          <w:rPr>
+            <w:noProof/>
+          </w:rPr>
+          <w:t>23</w:t>
+        </w:r>
+      </w:fldSimple>
+      <w:r>
+        <w:rPr>
+          <w:lang w:val="vi-VN"/>
+        </w:rPr>
+        <w:t xml:space="preserve"> </w:t>
+      </w:r>
+      <w:r>
+        <w:rPr>
+          <w:lang w:val="vi-VN"/>
+        </w:rPr>
+        <w:t xml:space="preserve">Sơ đồi khối thuật toán xử lý các biểu thức ngõ ra phần </w:t>
+      </w:r>
+      <w:r>
+        <w:rPr>
+          <w:lang w:val="vi-VN"/>
+        </w:rPr>
+        <w:t>4</w:t>
+      </w:r>
+    </w:p>
+    <w:p>
+      <w:pPr>
+        <w:keepNext/>
+      </w:pPr>
+      <w:r>
+        <w:lastRenderedPageBreak/>
+        <w:drawing>
+          <wp:inline distT="0" distB="0" distL="0" distR="0" wp14:anchorId="60190626" wp14:editId="1BB9D6CD">
+            <wp:extent cx="3802821" cy="8134350"/>
+            <wp:effectExtent l="0" t="0" r="0" b="0"/>
+            <wp:docPr id="54" name="Hình ảnh 54"/>
+            <wp:cNvGraphicFramePr>
+              <a:graphicFrameLocks xmlns:a="http://schemas.openxmlformats.org/drawingml/2006/main" noChangeAspect="1"/>
+            </wp:cNvGraphicFramePr>
+            <a:graphic xmlns:a="http://schemas.openxmlformats.org/drawingml/2006/main">
+              <a:graphicData uri="http://schemas.openxmlformats.org/drawingml/2006/picture">
+                <pic:pic xmlns:pic="http://schemas.openxmlformats.org/drawingml/2006/picture">
+                  <pic:nvPicPr>
+                    <pic:cNvPr id="1" name=""/>
+                    <pic:cNvPicPr/>
+                  </pic:nvPicPr>
+                  <pic:blipFill>
+                    <a:blip r:embed="rId74"/>
+                    <a:stretch>
+                      <a:fillRect/>
+                    </a:stretch>
+                  </pic:blipFill>
+                  <pic:spPr>
+                    <a:xfrm>
+                      <a:off x="0" y="0"/>
+                      <a:ext cx="3806730" cy="8142712"/>
+                    </a:xfrm>
+                    <a:prstGeom prst="rect">
+                      <a:avLst/>
+                    </a:prstGeom>
+                  </pic:spPr>
+                </pic:pic>
+              </a:graphicData>
+            </a:graphic>
+          </wp:inline>
+        </w:drawing>
+      </w:r>
+    </w:p>
+    <w:p>
+      <w:pPr>
+        <w:pStyle w:val="Chuthich"/>
+        <w:rPr>
+          <w:lang w:val="vi-VN"/>
+        </w:rPr>
+      </w:pPr>
+      <w:r>
+        <w:t xml:space="preserve">Hình </w:t>
+      </w:r>
+      <w:fldSimple w:instr=" STYLEREF 1 \s ">
+        <w:r>
+          <w:rPr>
+            <w:noProof/>
+          </w:rPr>
+          <w:t>3</w:t>
+        </w:r>
+      </w:fldSimple>
+      <w:r>
+        <w:t>.</w:t>
+      </w:r>
+      <w:fldSimple w:instr=" SEQ Hình \* ARABIC \s 1 ">
+        <w:r>
+          <w:rPr>
+            <w:noProof/>
+          </w:rPr>
+          <w:t>24</w:t>
+        </w:r>
+      </w:fldSimple>
+      <w:r>
+        <w:rPr>
+          <w:lang w:val="vi-VN"/>
+        </w:rPr>
+        <w:t xml:space="preserve"> </w:t>
+      </w:r>
+      <w:r>
+        <w:rPr>
+          <w:lang w:val="vi-VN"/>
+        </w:rPr>
+        <w:t xml:space="preserve">Sơ đồi khối thuật toán xử lý các biểu thức ngõ ra phần </w:t>
+      </w:r>
+      <w:r>
+        <w:rPr>
+          <w:lang w:val="vi-VN"/>
+        </w:rPr>
+        <w:t>5</w:t>
+      </w:r>
+    </w:p>
+    <w:p>
+      <w:pPr>
+        <w:rPr>
+          <w:lang w:val="vi-VN"/>
+        </w:rPr>
+      </w:pPr>
+    </w:p>
+    <w:p>
+      <w:pPr>
+        <w:keepNext/>
+      </w:pPr>
+      <w:r>
+        <w:lastRenderedPageBreak/>
+        <w:drawing>
+          <wp:inline distT="0" distB="0" distL="0" distR="0" wp14:anchorId="2D674061" wp14:editId="3A7E14BF">
+            <wp:extent cx="4846956" cy="8486775"/>
+            <wp:effectExtent l="0" t="0" r="0" b="0"/>
+            <wp:docPr id="55" name="Hình ảnh 55"/>
+            <wp:cNvGraphicFramePr>
+              <a:graphicFrameLocks xmlns:a="http://schemas.openxmlformats.org/drawingml/2006/main" noChangeAspect="1"/>
+            </wp:cNvGraphicFramePr>
+            <a:graphic xmlns:a="http://schemas.openxmlformats.org/drawingml/2006/main">
+              <a:graphicData uri="http://schemas.openxmlformats.org/drawingml/2006/picture">
+                <pic:pic xmlns:pic="http://schemas.openxmlformats.org/drawingml/2006/picture">
+                  <pic:nvPicPr>
+                    <pic:cNvPr id="1" name=""/>
+                    <pic:cNvPicPr/>
+                  </pic:nvPicPr>
+                  <pic:blipFill>
+                    <a:blip r:embed="rId75"/>
+                    <a:stretch>
+                      <a:fillRect/>
+                    </a:stretch>
+                  </pic:blipFill>
+                  <pic:spPr>
+                    <a:xfrm>
+                      <a:off x="0" y="0"/>
+                      <a:ext cx="4850992" cy="8493842"/>
+                    </a:xfrm>
+                    <a:prstGeom prst="rect">
+                      <a:avLst/>
+                    </a:prstGeom>
+                  </pic:spPr>
+                </pic:pic>
+              </a:graphicData>
+            </a:graphic>
+          </wp:inline>
+        </w:drawing>
+      </w:r>
+    </w:p>
+    <w:p>
+      <w:pPr>
+        <w:pStyle w:val="Chuthich"/>
+        <w:rPr>
+          <w:lang w:val="vi-VN"/>
+        </w:rPr>
+      </w:pPr>
+      <w:r>
+        <w:t xml:space="preserve">Hình </w:t>
+      </w:r>
+      <w:fldSimple w:instr=" STYLEREF 1 \s ">
+        <w:r>
+          <w:rPr>
+            <w:noProof/>
+          </w:rPr>
+          <w:t>3</w:t>
+        </w:r>
+      </w:fldSimple>
+      <w:r>
+        <w:t>.</w:t>
+      </w:r>
+      <w:fldSimple w:instr=" SEQ Hình \* ARABIC \s 1 ">
+        <w:r>
+          <w:rPr>
+            <w:noProof/>
+          </w:rPr>
+          <w:t>25</w:t>
+        </w:r>
+      </w:fldSimple>
+      <w:r>
+        <w:rPr>
+          <w:lang w:val="vi-VN"/>
+        </w:rPr>
+        <w:t xml:space="preserve"> </w:t>
+      </w:r>
+      <w:r>
+        <w:rPr>
+          <w:lang w:val="vi-VN"/>
+        </w:rPr>
+        <w:t xml:space="preserve">Sơ đồi khối thuật toán xử lý các biểu thức ngõ ra phần </w:t>
+      </w:r>
+      <w:r>
+        <w:rPr>
+          <w:lang w:val="vi-VN"/>
+        </w:rPr>
+        <w:t>6</w:t>
+      </w:r>
+    </w:p>
+    <w:p>
+      <w:pPr>
+        <w:rPr>
+          <w:lang w:val="vi-VN"/>
+        </w:rPr>
+      </w:pPr>
+      <w:r>
+        <w:rPr>
+          <w:lang w:val="vi-VN"/>
+        </w:rPr>
+        <w:lastRenderedPageBreak/>
+        <w:t>Sau khi thực hiện xong bược này ta được tệp nguồn có dạng code như.</w:t>
       </w:r>
     </w:p>
     <w:p>
@@ -25174,8 +25744,8 @@
         <w:ind w:left="547" w:hanging="547"/>
         <w:contextualSpacing w:val="0"/>
         <w:sectPr>
-          <w:footerReference w:type="even" r:id="rId70"/>
-          <w:footerReference w:type="default" r:id="rId71"/>
+          <w:footerReference w:type="even" r:id="rId76"/>
+          <w:footerReference w:type="default" r:id="rId77"/>
           <w:pgSz w:w="11906" w:h="16838" w:code="9"/>
           <w:pgMar w:top="1134" w:right="1138" w:bottom="1411" w:left="1699" w:header="850" w:footer="432" w:gutter="0"/>
           <w:pgNumType w:start="1"/>
@@ -31140,8 +31710,8 @@
       </w:pPr>
     </w:p>
     <w:sectPr>
-      <w:footerReference w:type="even" r:id="rId72"/>
-      <w:footerReference w:type="default" r:id="rId73"/>
+      <w:footerReference w:type="even" r:id="rId78"/>
+      <w:footerReference w:type="default" r:id="rId79"/>
       <w:pgSz w:w="11906" w:h="16838" w:code="9"/>
       <w:pgMar w:top="1134" w:right="1138" w:bottom="1411" w:left="1699" w:header="850" w:footer="432" w:gutter="0"/>
       <w:cols w:space="454"/>
@@ -34053,6 +34623,7 @@
   <w:style w:type="character" w:default="1" w:styleId="Phngmcinhcuaoanvn">
     <w:name w:val="Default Paragraph Font"/>
     <w:uiPriority w:val="1"/>
+    <w:semiHidden/>
     <w:unhideWhenUsed/>
   </w:style>
   <w:style w:type="table" w:default="1" w:styleId="BangThngthng">
@@ -34961,6 +35532,25 @@
 </file>
 
 <file path=customXml/item1.xml><?xml version="1.0" encoding="utf-8"?>
+<b:Sources xmlns:b="http://schemas.openxmlformats.org/officeDocument/2006/bibliography" xmlns="http://schemas.openxmlformats.org/officeDocument/2006/bibliography" SelectedStyle="\APA.XSL" StyleName="APA"/>
+</file>
+
+<file path=customXml/item2.xml><?xml version="1.0" encoding="utf-8"?>
+<p:properties xmlns:p="http://schemas.microsoft.com/office/2006/metadata/properties" xmlns:xsi="http://www.w3.org/2001/XMLSchema-instance" xmlns:pc="http://schemas.microsoft.com/office/infopath/2007/PartnerControls">
+  <documentManagement/>
+</p:properties>
+</file>
+
+<file path=customXml/item3.xml><?xml version="1.0" encoding="utf-8"?>
+<?mso-contentType ?>
+<FormTemplates xmlns="http://schemas.microsoft.com/sharepoint/v3/contenttype/forms">
+  <Display>DocumentLibraryForm</Display>
+  <Edit>DocumentLibraryForm</Edit>
+  <New>DocumentLibraryForm</New>
+</FormTemplates>
+</file>
+
+<file path=customXml/item4.xml><?xml version="1.0" encoding="utf-8"?>
 <ct:contentTypeSchema xmlns:ct="http://schemas.microsoft.com/office/2006/metadata/contentType" xmlns:ma="http://schemas.microsoft.com/office/2006/metadata/properties/metaAttributes" ct:_="" ma:_="" ma:contentTypeName="Document" ma:contentTypeID="0x010100061E831CA5D0924CB8AB195125397D76" ma:contentTypeVersion="2" ma:contentTypeDescription="Create a new document." ma:contentTypeScope="" ma:versionID="a8adb0f6829d363d2bcbe254385e842e">
   <xsd:schema xmlns:xsd="http://www.w3.org/2001/XMLSchema" xmlns:xs="http://www.w3.org/2001/XMLSchema" xmlns:p="http://schemas.microsoft.com/office/2006/metadata/properties" xmlns:ns2="fd338360-a18d-45c6-b7a3-a5caa57e44d0" targetNamespace="http://schemas.microsoft.com/office/2006/metadata/properties" ma:root="true" ma:fieldsID="bb4c5c00ec5ede08c21d20a5625f5189" ns2:_="">
     <xsd:import namespace="fd338360-a18d-45c6-b7a3-a5caa57e44d0"/>
@@ -35092,26 +35682,32 @@
 </ct:contentTypeSchema>
 </file>
 
-<file path=customXml/item2.xml><?xml version="1.0" encoding="utf-8"?>
-<?mso-contentType ?>
-<FormTemplates xmlns="http://schemas.microsoft.com/sharepoint/v3/contenttype/forms">
-  <Display>DocumentLibraryForm</Display>
-  <Edit>DocumentLibraryForm</Edit>
-  <New>DocumentLibraryForm</New>
-</FormTemplates>
+<file path=customXml/itemProps1.xml><?xml version="1.0" encoding="utf-8"?>
+<ds:datastoreItem xmlns:ds="http://schemas.openxmlformats.org/officeDocument/2006/customXml" ds:itemID="{156FC99E-877A-4E09-9EA6-8A9E2CD4E4BF}">
+  <ds:schemaRefs>
+    <ds:schemaRef ds:uri="http://schemas.openxmlformats.org/officeDocument/2006/bibliography"/>
+  </ds:schemaRefs>
+</ds:datastoreItem>
 </file>
 
-<file path=customXml/item3.xml><?xml version="1.0" encoding="utf-8"?>
-<p:properties xmlns:p="http://schemas.microsoft.com/office/2006/metadata/properties" xmlns:xsi="http://www.w3.org/2001/XMLSchema-instance" xmlns:pc="http://schemas.microsoft.com/office/infopath/2007/PartnerControls">
-  <documentManagement/>
-</p:properties>
+<file path=customXml/itemProps2.xml><?xml version="1.0" encoding="utf-8"?>
+<ds:datastoreItem xmlns:ds="http://schemas.openxmlformats.org/officeDocument/2006/customXml" ds:itemID="{1518A745-BA84-4E69-BE92-3CD080899C30}">
+  <ds:schemaRefs>
+    <ds:schemaRef ds:uri="http://schemas.microsoft.com/office/2006/metadata/properties"/>
+    <ds:schemaRef ds:uri="http://schemas.microsoft.com/office/infopath/2007/PartnerControls"/>
+  </ds:schemaRefs>
+</ds:datastoreItem>
 </file>
 
-<file path=customXml/item4.xml><?xml version="1.0" encoding="utf-8"?>
-<b:Sources xmlns:b="http://schemas.openxmlformats.org/officeDocument/2006/bibliography" xmlns="http://schemas.openxmlformats.org/officeDocument/2006/bibliography" SelectedStyle="\APA.XSL" StyleName="APA"/>
+<file path=customXml/itemProps3.xml><?xml version="1.0" encoding="utf-8"?>
+<ds:datastoreItem xmlns:ds="http://schemas.openxmlformats.org/officeDocument/2006/customXml" ds:itemID="{960F0A76-FB88-4B4B-99B5-80D9B90E99DA}">
+  <ds:schemaRefs>
+    <ds:schemaRef ds:uri="http://schemas.microsoft.com/sharepoint/v3/contenttype/forms"/>
+  </ds:schemaRefs>
+</ds:datastoreItem>
 </file>
 
-<file path=customXml/itemProps1.xml><?xml version="1.0" encoding="utf-8"?>
+<file path=customXml/itemProps4.xml><?xml version="1.0" encoding="utf-8"?>
 <ds:datastoreItem xmlns:ds="http://schemas.openxmlformats.org/officeDocument/2006/customXml" ds:itemID="{A5273690-3826-47FF-B21B-383865BB6DB1}">
   <ds:schemaRefs>
     <ds:schemaRef ds:uri="http://schemas.microsoft.com/office/2006/metadata/contentType"/>
@@ -35127,29 +35723,4 @@
     <ds:schemaRef ds:uri="http://schemas.microsoft.com/internal/obd"/>
   </ds:schemaRefs>
 </ds:datastoreItem>
-</file>
-
-<file path=customXml/itemProps2.xml><?xml version="1.0" encoding="utf-8"?>
-<ds:datastoreItem xmlns:ds="http://schemas.openxmlformats.org/officeDocument/2006/customXml" ds:itemID="{960F0A76-FB88-4B4B-99B5-80D9B90E99DA}">
-  <ds:schemaRefs>
-    <ds:schemaRef ds:uri="http://schemas.microsoft.com/sharepoint/v3/contenttype/forms"/>
-  </ds:schemaRefs>
-</ds:datastoreItem>
-</file>
-
-<file path=customXml/itemProps3.xml><?xml version="1.0" encoding="utf-8"?>
-<ds:datastoreItem xmlns:ds="http://schemas.openxmlformats.org/officeDocument/2006/customXml" ds:itemID="{1518A745-BA84-4E69-BE92-3CD080899C30}">
-  <ds:schemaRefs>
-    <ds:schemaRef ds:uri="http://schemas.microsoft.com/office/2006/metadata/properties"/>
-    <ds:schemaRef ds:uri="http://schemas.microsoft.com/office/infopath/2007/PartnerControls"/>
-  </ds:schemaRefs>
-</ds:datastoreItem>
-</file>
-
-<file path=customXml/itemProps4.xml><?xml version="1.0" encoding="utf-8"?>
-<ds:datastoreItem xmlns:ds="http://schemas.openxmlformats.org/officeDocument/2006/customXml" ds:itemID="{156FC99E-877A-4E09-9EA6-8A9E2CD4E4BF}">
-  <ds:schemaRefs>
-    <ds:schemaRef ds:uri="http://schemas.openxmlformats.org/officeDocument/2006/bibliography"/>
-  </ds:schemaRefs>
-</ds:datastoreItem>
 </file>
</xml_diff>